<commit_message>
URL del repositorio en el documento
</commit_message>
<xml_diff>
--- a/L3/L3.docx
+++ b/L3/L3.docx
@@ -86,7 +86,6 @@
         <w:t xml:space="preserve"> </w:t>
       </w:r>
       <w:proofErr w:type="spellStart"/>
-      <w:proofErr w:type="gramStart"/>
       <w:r>
         <w:rPr>
           <w:rFonts w:ascii="Abadi" w:hAnsi="Abadi"/>
@@ -96,7 +95,6 @@
         <w:t>archetype:generate</w:t>
       </w:r>
       <w:proofErr w:type="spellEnd"/>
-      <w:proofErr w:type="gramEnd"/>
       <w:r>
         <w:rPr>
           <w:rFonts w:ascii="Abadi" w:hAnsi="Abadi"/>
@@ -403,25 +401,7 @@
           <w:sz w:val="24"/>
           <w:szCs w:val="24"/>
         </w:rPr>
-        <w:t xml:space="preserve">Resultado de la compilación </w:t>
-      </w:r>
-      <w:proofErr w:type="gramStart"/>
-      <w:r>
-        <w:rPr>
-          <w:rFonts w:ascii="Abadi" w:hAnsi="Abadi"/>
-          <w:sz w:val="24"/>
-          <w:szCs w:val="24"/>
-        </w:rPr>
-        <w:t>de test</w:t>
-      </w:r>
-      <w:proofErr w:type="gramEnd"/>
-      <w:r>
-        <w:rPr>
-          <w:rFonts w:ascii="Abadi" w:hAnsi="Abadi"/>
-          <w:sz w:val="24"/>
-          <w:szCs w:val="24"/>
-        </w:rPr>
-        <w:t>.</w:t>
+        <w:t>Resultado de la compilación de test.</w:t>
       </w:r>
     </w:p>
     <w:p>
@@ -459,7 +439,6 @@
         <w:t xml:space="preserve"> </w:t>
       </w:r>
       <w:proofErr w:type="spellStart"/>
-      <w:proofErr w:type="gramStart"/>
       <w:r>
         <w:rPr>
           <w:rFonts w:ascii="Abadi" w:hAnsi="Abadi"/>
@@ -469,7 +448,6 @@
         <w:t>compiler:testCompile</w:t>
       </w:r>
       <w:proofErr w:type="spellEnd"/>
-      <w:proofErr w:type="gramEnd"/>
     </w:p>
     <w:p>
       <w:pPr>
@@ -687,25 +665,7 @@
           <w:sz w:val="24"/>
           <w:szCs w:val="24"/>
         </w:rPr>
-        <w:t xml:space="preserve"> se corrió el </w:t>
-      </w:r>
-      <w:proofErr w:type="gramStart"/>
-      <w:r>
-        <w:rPr>
-          <w:rFonts w:ascii="Abadi" w:hAnsi="Abadi"/>
-          <w:sz w:val="24"/>
-          <w:szCs w:val="24"/>
-        </w:rPr>
-        <w:t>archivo</w:t>
-      </w:r>
-      <w:proofErr w:type="gramEnd"/>
-      <w:r>
-        <w:rPr>
-          <w:rFonts w:ascii="Abadi" w:hAnsi="Abadi"/>
-          <w:sz w:val="24"/>
-          <w:szCs w:val="24"/>
-        </w:rPr>
-        <w:t xml:space="preserve"> pero no ejecutó ninguna prueba.</w:t>
+        <w:t xml:space="preserve"> se corrió el archivo pero no ejecutó ninguna prueba.</w:t>
       </w:r>
     </w:p>
     <w:p>
@@ -1460,25 +1420,7 @@
           <w:sz w:val="24"/>
           <w:szCs w:val="24"/>
         </w:rPr>
-        <w:t xml:space="preserve">Edad &lt; </w:t>
-      </w:r>
-      <w:proofErr w:type="gramStart"/>
-      <w:r>
-        <w:rPr>
-          <w:rFonts w:ascii="Abadi" w:hAnsi="Abadi"/>
-          <w:sz w:val="24"/>
-          <w:szCs w:val="24"/>
-        </w:rPr>
-        <w:t>0;  0</w:t>
-      </w:r>
-      <w:proofErr w:type="gramEnd"/>
-      <w:r>
-        <w:rPr>
-          <w:rFonts w:ascii="Abadi" w:hAnsi="Abadi"/>
-          <w:sz w:val="24"/>
-          <w:szCs w:val="24"/>
-        </w:rPr>
-        <w:t xml:space="preserve"> &lt; Edad &lt; 18; 18 &lt; Edad &lt; 65;  Edad &gt; 65</w:t>
+        <w:t>Edad &lt; 0;  0 &lt; Edad &lt; 18; 18 &lt; Edad &lt; 65;  Edad &gt; 65</w:t>
       </w:r>
     </w:p>
     <w:p>
@@ -2628,6 +2570,7 @@
       <w:r>
         <w:rPr>
           <w:rFonts w:ascii="Abadi" w:hAnsi="Abadi"/>
+          <w:noProof/>
           <w:sz w:val="24"/>
           <w:szCs w:val="24"/>
         </w:rPr>
@@ -3012,33 +2955,6 @@
     </w:p>
     <w:p>
       <w:pPr>
-        <w:rPr>
-          <w:rFonts w:ascii="Abadi" w:hAnsi="Abadi"/>
-          <w:sz w:val="24"/>
-          <w:szCs w:val="24"/>
-        </w:rPr>
-      </w:pPr>
-    </w:p>
-    <w:p>
-      <w:pPr>
-        <w:rPr>
-          <w:rFonts w:ascii="Abadi" w:hAnsi="Abadi"/>
-          <w:sz w:val="24"/>
-          <w:szCs w:val="24"/>
-        </w:rPr>
-      </w:pPr>
-    </w:p>
-    <w:p>
-      <w:pPr>
-        <w:rPr>
-          <w:rFonts w:ascii="Abadi" w:hAnsi="Abadi"/>
-          <w:sz w:val="24"/>
-          <w:szCs w:val="24"/>
-        </w:rPr>
-      </w:pPr>
-    </w:p>
-    <w:p>
-      <w:pPr>
         <w:ind w:left="708"/>
         <w:rPr>
           <w:rFonts w:ascii="Abadi" w:hAnsi="Abadi"/>
@@ -3046,15 +2962,25 @@
           <w:szCs w:val="24"/>
         </w:rPr>
       </w:pPr>
-    </w:p>
-    <w:p>
-      <w:pPr>
-        <w:rPr>
-          <w:rFonts w:ascii="Abadi" w:hAnsi="Abadi"/>
-          <w:sz w:val="24"/>
-          <w:szCs w:val="24"/>
-        </w:rPr>
-      </w:pPr>
+      <w:r>
+        <w:rPr>
+          <w:rFonts w:ascii="Abadi" w:hAnsi="Abadi"/>
+          <w:sz w:val="24"/>
+          <w:szCs w:val="24"/>
+        </w:rPr>
+        <w:t xml:space="preserve">REPOSITORIO: </w:t>
+      </w:r>
+      <w:hyperlink r:id="rId13" w:history="1">
+        <w:r>
+          <w:rPr>
+            <w:rStyle w:val="Hipervnculo"/>
+            <w:rFonts w:ascii="Abadi" w:hAnsi="Abadi"/>
+            <w:sz w:val="24"/>
+            <w:szCs w:val="24"/>
+          </w:rPr>
+          <w:t>https://github.com/juanchitololxd/CVDS</w:t>
+        </w:r>
+      </w:hyperlink>
     </w:p>
     <w:p>
       <w:pPr>
@@ -3066,8 +2992,73 @@
         </w:rPr>
       </w:pPr>
     </w:p>
+    <w:p>
+      <w:pPr>
+        <w:rPr>
+          <w:rFonts w:ascii="Abadi" w:hAnsi="Abadi"/>
+          <w:sz w:val="24"/>
+          <w:szCs w:val="24"/>
+        </w:rPr>
+      </w:pPr>
+    </w:p>
+    <w:p>
+      <w:pPr>
+        <w:rPr>
+          <w:rFonts w:ascii="Abadi" w:hAnsi="Abadi"/>
+          <w:sz w:val="24"/>
+          <w:szCs w:val="24"/>
+        </w:rPr>
+      </w:pPr>
+    </w:p>
+    <w:p>
+      <w:pPr>
+        <w:rPr>
+          <w:rFonts w:ascii="Abadi" w:hAnsi="Abadi"/>
+          <w:sz w:val="24"/>
+          <w:szCs w:val="24"/>
+        </w:rPr>
+      </w:pPr>
+    </w:p>
+    <w:p>
+      <w:pPr>
+        <w:rPr>
+          <w:rFonts w:ascii="Abadi" w:hAnsi="Abadi"/>
+          <w:sz w:val="24"/>
+          <w:szCs w:val="24"/>
+        </w:rPr>
+      </w:pPr>
+    </w:p>
+    <w:p>
+      <w:pPr>
+        <w:ind w:left="708"/>
+        <w:rPr>
+          <w:rFonts w:ascii="Abadi" w:hAnsi="Abadi"/>
+          <w:sz w:val="24"/>
+          <w:szCs w:val="24"/>
+        </w:rPr>
+      </w:pPr>
+    </w:p>
+    <w:p>
+      <w:pPr>
+        <w:rPr>
+          <w:rFonts w:ascii="Abadi" w:hAnsi="Abadi"/>
+          <w:sz w:val="24"/>
+          <w:szCs w:val="24"/>
+        </w:rPr>
+      </w:pPr>
+    </w:p>
+    <w:p>
+      <w:pPr>
+        <w:ind w:left="708"/>
+        <w:rPr>
+          <w:rFonts w:ascii="Abadi" w:hAnsi="Abadi"/>
+          <w:sz w:val="24"/>
+          <w:szCs w:val="24"/>
+        </w:rPr>
+      </w:pPr>
+    </w:p>
     <w:sectPr>
-      <w:headerReference w:type="default" r:id="rId13"/>
+      <w:headerReference w:type="default" r:id="rId14"/>
       <w:pgSz w:w="12240" w:h="15840"/>
       <w:pgMar w:top="1417" w:right="1701" w:bottom="1417" w:left="1701" w:header="708" w:footer="708" w:gutter="0"/>
       <w:cols w:space="708"/>

</xml_diff>